<commit_message>
fetched teams to display on frontend
</commit_message>
<xml_diff>
--- a/doc/documentation.docx
+++ b/doc/documentation.docx
@@ -181,16 +181,7 @@
           <w:sz w:val="24"/>
           <w:szCs w:val="24"/>
         </w:rPr>
-        <w:t xml:space="preserve"> to create teams, invite members, and initiate retrospec</w:t>
-      </w:r>
-      <w:r>
-        <w:rPr>
-          <w:rFonts w:ascii="Times New Roman" w:eastAsia="Times New Roman" w:hAnsi="Times New Roman" w:cs="Times New Roman"/>
-          <w:color w:val="000000"/>
-          <w:sz w:val="24"/>
-          <w:szCs w:val="24"/>
-        </w:rPr>
-        <w:t xml:space="preserve">tives through a </w:t>
+        <w:t xml:space="preserve"> to create teams, invite members, and initiate retrospectives through a </w:t>
       </w:r>
       <w:proofErr w:type="spellStart"/>
       <w:r>
@@ -433,16 +424,7 @@
           <w:sz w:val="24"/>
           <w:szCs w:val="24"/>
         </w:rPr>
-        <w:t>Provide a simple UI for b</w:t>
-      </w:r>
-      <w:r>
-        <w:rPr>
-          <w:rFonts w:ascii="Times New Roman" w:eastAsia="Times New Roman" w:hAnsi="Times New Roman" w:cs="Times New Roman"/>
-          <w:color w:val="000000"/>
-          <w:sz w:val="24"/>
-          <w:szCs w:val="24"/>
-        </w:rPr>
-        <w:t>oth team creators and members</w:t>
+        <w:t>Provide a simple UI for both team creators and members</w:t>
       </w:r>
     </w:p>
     <w:p>
@@ -830,16 +812,7 @@
           <w:sz w:val="24"/>
           <w:szCs w:val="24"/>
         </w:rPr>
-        <w:t>Members can submit feedback categorized into po</w:t>
-      </w:r>
-      <w:r>
-        <w:rPr>
-          <w:rFonts w:ascii="Times New Roman" w:eastAsia="Times New Roman" w:hAnsi="Times New Roman" w:cs="Times New Roman"/>
-          <w:color w:val="000000"/>
-          <w:sz w:val="24"/>
-          <w:szCs w:val="24"/>
-        </w:rPr>
-        <w:t>sitive</w:t>
+        <w:t>Members can submit feedback categorized into positive</w:t>
       </w:r>
       <w:r>
         <w:rPr>
@@ -2394,14 +2367,16 @@
                 <w:szCs w:val="24"/>
               </w:rPr>
             </w:pPr>
-            <w:r>
-              <w:rPr>
-                <w:rFonts w:ascii="Times New Roman" w:eastAsia="Times New Roman" w:hAnsi="Times New Roman" w:cs="Times New Roman"/>
-                <w:sz w:val="24"/>
-                <w:szCs w:val="24"/>
-              </w:rPr>
-              <w:t>Java Servlets, JSP</w:t>
-            </w:r>
+            <w:proofErr w:type="spellStart"/>
+            <w:r>
+              <w:rPr>
+                <w:rFonts w:ascii="Times New Roman" w:eastAsia="Times New Roman" w:hAnsi="Times New Roman" w:cs="Times New Roman"/>
+                <w:sz w:val="24"/>
+                <w:szCs w:val="24"/>
+              </w:rPr>
+              <w:t>Nodejs,Expressjs</w:t>
+            </w:r>
+            <w:proofErr w:type="spellEnd"/>
           </w:p>
         </w:tc>
       </w:tr>
@@ -2452,59 +2427,7 @@
                 <w:sz w:val="24"/>
                 <w:szCs w:val="24"/>
               </w:rPr>
-              <w:t>PostgreSQL</w:t>
-            </w:r>
-          </w:p>
-        </w:tc>
-      </w:tr>
-      <w:tr>
-        <w:trPr>
-          <w:trHeight w:val="784"/>
-        </w:trPr>
-        <w:tc>
-          <w:tcPr>
-            <w:tcW w:w="4600" w:type="dxa"/>
-            <w:vAlign w:val="center"/>
-          </w:tcPr>
-          <w:p>
-            <w:pPr>
-              <w:rPr>
-                <w:rFonts w:ascii="Times New Roman" w:eastAsia="Times New Roman" w:hAnsi="Times New Roman" w:cs="Times New Roman"/>
-                <w:sz w:val="24"/>
-                <w:szCs w:val="24"/>
-              </w:rPr>
-            </w:pPr>
-            <w:r>
-              <w:rPr>
-                <w:rFonts w:ascii="Times New Roman" w:eastAsia="Times New Roman" w:hAnsi="Times New Roman" w:cs="Times New Roman"/>
-                <w:b/>
-                <w:sz w:val="24"/>
-                <w:szCs w:val="24"/>
-              </w:rPr>
-              <w:t>ORM/Database Access</w:t>
-            </w:r>
-          </w:p>
-        </w:tc>
-        <w:tc>
-          <w:tcPr>
-            <w:tcW w:w="3456" w:type="dxa"/>
-            <w:vAlign w:val="center"/>
-          </w:tcPr>
-          <w:p>
-            <w:pPr>
-              <w:rPr>
-                <w:rFonts w:ascii="Times New Roman" w:eastAsia="Times New Roman" w:hAnsi="Times New Roman" w:cs="Times New Roman"/>
-                <w:sz w:val="24"/>
-                <w:szCs w:val="24"/>
-              </w:rPr>
-            </w:pPr>
-            <w:r>
-              <w:rPr>
-                <w:rFonts w:ascii="Times New Roman" w:eastAsia="Times New Roman" w:hAnsi="Times New Roman" w:cs="Times New Roman"/>
-                <w:sz w:val="24"/>
-                <w:szCs w:val="24"/>
-              </w:rPr>
-              <w:t xml:space="preserve"> JDBC</w:t>
+              <w:t>MongoDB</w:t>
             </w:r>
           </w:p>
         </w:tc>
@@ -2518,6 +2441,8 @@
           <w:szCs w:val="24"/>
         </w:rPr>
       </w:pPr>
+      <w:bookmarkStart w:id="0" w:name="_GoBack"/>
+      <w:bookmarkEnd w:id="0"/>
     </w:p>
     <w:p>
       <w:pPr>
@@ -2680,6 +2605,7 @@
           <w:sz w:val="24"/>
           <w:szCs w:val="24"/>
         </w:rPr>
+        <w:lastRenderedPageBreak/>
         <w:t>5.1. ER Diagram</w:t>
       </w:r>
     </w:p>
@@ -2845,8 +2771,8 @@
           <w:szCs w:val="24"/>
         </w:rPr>
       </w:pPr>
-      <w:bookmarkStart w:id="0" w:name="_mchw81b6wfvz" w:colFirst="0" w:colLast="0"/>
-      <w:bookmarkEnd w:id="0"/>
+      <w:bookmarkStart w:id="1" w:name="_mchw81b6wfvz" w:colFirst="0" w:colLast="0"/>
+      <w:bookmarkEnd w:id="1"/>
       <w:r>
         <w:rPr>
           <w:rFonts w:ascii="Times New Roman" w:eastAsia="Times New Roman" w:hAnsi="Times New Roman" w:cs="Times New Roman"/>
@@ -3037,7 +2963,6 @@
                 <w:sz w:val="24"/>
                 <w:szCs w:val="24"/>
               </w:rPr>
-              <w:lastRenderedPageBreak/>
               <w:t>Entity</w:t>
             </w:r>
           </w:p>
@@ -8414,8 +8339,6 @@
           <w:szCs w:val="24"/>
         </w:rPr>
       </w:pPr>
-      <w:bookmarkStart w:id="1" w:name="_GoBack"/>
-      <w:bookmarkEnd w:id="1"/>
     </w:p>
     <w:sectPr>
       <w:pgSz w:w="11906" w:h="16838"/>

</xml_diff>